<commit_message>
Co-authored-by: copilow.nickita@mail.ru <copilow.nickita@mail.ru> Co-authored-by: JustPoseur <DmitryZubarev@users.noreply.github.com> Co-authored-by: Рудакова Елизавета Андреевна <earudakova@eduhseru.onmicrosoft.com>
</commit_message>
<xml_diff>
--- a/demo-report.docx
+++ b/demo-report.docx
@@ -625,7 +625,7 @@
         </w:rPr>
         <w:fldChar w:fldCharType="separate"/>
       </w:r>
-      <w:hyperlink w:anchor="_Toc151373722" w:history="1">
+      <w:hyperlink w:anchor="_Toc151411445" w:history="1">
         <w:r>
           <w:rPr>
             <w:rStyle w:val="af2"/>
@@ -663,7 +663,7 @@
           <w:rPr>
             <w:webHidden/>
           </w:rPr>
-          <w:instrText xml:space="preserve"> PAGEREF _Toc151373722 \h </w:instrText>
+          <w:instrText xml:space="preserve"> PAGEREF _Toc151411445 \h </w:instrText>
         </w:r>
         <w:r>
           <w:rPr>
@@ -699,7 +699,7 @@
           <w:szCs w:val="22"/>
         </w:rPr>
       </w:pPr>
-      <w:hyperlink w:anchor="_Toc151373723" w:history="1">
+      <w:hyperlink w:anchor="_Toc151411446" w:history="1">
         <w:r>
           <w:rPr>
             <w:rStyle w:val="af2"/>
@@ -738,7 +738,7 @@
           <w:rPr>
             <w:webHidden/>
           </w:rPr>
-          <w:instrText xml:space="preserve"> PAGEREF _Toc151373723 \h </w:instrText>
+          <w:instrText xml:space="preserve"> PAGEREF _Toc151411446 \h </w:instrText>
         </w:r>
         <w:r>
           <w:rPr>
@@ -778,7 +778,7 @@
           <w:szCs w:val="22"/>
         </w:rPr>
       </w:pPr>
-      <w:hyperlink w:anchor="_Toc151373724" w:history="1">
+      <w:hyperlink w:anchor="_Toc151411447" w:history="1">
         <w:r>
           <w:rPr>
             <w:rStyle w:val="af2"/>
@@ -818,7 +818,7 @@
           <w:rPr>
             <w:webHidden/>
           </w:rPr>
-          <w:instrText xml:space="preserve"> PAGEREF _Toc151373724 \h </w:instrText>
+          <w:instrText xml:space="preserve"> PAGEREF _Toc151411447 \h </w:instrText>
         </w:r>
         <w:r>
           <w:rPr>
@@ -854,7 +854,7 @@
           <w:szCs w:val="22"/>
         </w:rPr>
       </w:pPr>
-      <w:hyperlink w:anchor="_Toc151373725" w:history="1">
+      <w:hyperlink w:anchor="_Toc151411448" w:history="1">
         <w:r>
           <w:rPr>
             <w:rStyle w:val="af2"/>
@@ -893,7 +893,7 @@
           <w:rPr>
             <w:webHidden/>
           </w:rPr>
-          <w:instrText xml:space="preserve"> PAGEREF _Toc151373725 \h </w:instrText>
+          <w:instrText xml:space="preserve"> PAGEREF _Toc151411448 \h </w:instrText>
         </w:r>
         <w:r>
           <w:rPr>
@@ -929,7 +929,7 @@
           <w:szCs w:val="22"/>
         </w:rPr>
       </w:pPr>
-      <w:hyperlink w:anchor="_Toc151373726" w:history="1">
+      <w:hyperlink w:anchor="_Toc151411449" w:history="1">
         <w:r>
           <w:rPr>
             <w:rStyle w:val="af2"/>
@@ -968,7 +968,7 @@
           <w:rPr>
             <w:webHidden/>
           </w:rPr>
-          <w:instrText xml:space="preserve"> PAGEREF _Toc151373726 \h </w:instrText>
+          <w:instrText xml:space="preserve"> PAGEREF _Toc151411449 \h </w:instrText>
         </w:r>
         <w:r>
           <w:rPr>
@@ -1008,7 +1008,7 @@
           <w:szCs w:val="22"/>
         </w:rPr>
       </w:pPr>
-      <w:hyperlink w:anchor="_Toc151373727" w:history="1">
+      <w:hyperlink w:anchor="_Toc151411450" w:history="1">
         <w:r>
           <w:rPr>
             <w:rStyle w:val="af2"/>
@@ -1048,7 +1048,7 @@
           <w:rPr>
             <w:webHidden/>
           </w:rPr>
-          <w:instrText xml:space="preserve"> PAGEREF _Toc151373727 \h </w:instrText>
+          <w:instrText xml:space="preserve"> PAGEREF _Toc151411450 \h </w:instrText>
         </w:r>
         <w:r>
           <w:rPr>
@@ -1088,7 +1088,7 @@
           <w:szCs w:val="22"/>
         </w:rPr>
       </w:pPr>
-      <w:hyperlink w:anchor="_Toc151373728" w:history="1">
+      <w:hyperlink w:anchor="_Toc151411451" w:history="1">
         <w:r>
           <w:rPr>
             <w:rStyle w:val="af2"/>
@@ -1128,7 +1128,7 @@
           <w:rPr>
             <w:webHidden/>
           </w:rPr>
-          <w:instrText xml:space="preserve"> PAGEREF _Toc151373728 \h </w:instrText>
+          <w:instrText xml:space="preserve"> PAGEREF _Toc151411451 \h </w:instrText>
         </w:r>
         <w:r>
           <w:rPr>
@@ -1165,7 +1165,7 @@
           <w:szCs w:val="22"/>
         </w:rPr>
       </w:pPr>
-      <w:hyperlink w:anchor="_Toc151373729" w:history="1">
+      <w:hyperlink w:anchor="_Toc151411452" w:history="1">
         <w:r>
           <w:rPr>
             <w:rStyle w:val="af2"/>
@@ -1203,7 +1203,7 @@
           <w:rPr>
             <w:webHidden/>
           </w:rPr>
-          <w:instrText xml:space="preserve"> PAGEREF _Toc151373729 \h </w:instrText>
+          <w:instrText xml:space="preserve"> PAGEREF _Toc151411452 \h </w:instrText>
         </w:r>
         <w:r>
           <w:rPr>
@@ -1239,7 +1239,7 @@
           <w:szCs w:val="22"/>
         </w:rPr>
       </w:pPr>
-      <w:hyperlink w:anchor="_Toc151373730" w:history="1">
+      <w:hyperlink w:anchor="_Toc151411453" w:history="1">
         <w:r>
           <w:rPr>
             <w:rStyle w:val="af2"/>
@@ -1278,7 +1278,7 @@
           <w:rPr>
             <w:webHidden/>
           </w:rPr>
-          <w:instrText xml:space="preserve"> PAGEREF _Toc151373730 \h </w:instrText>
+          <w:instrText xml:space="preserve"> PAGEREF _Toc151411453 \h </w:instrText>
         </w:r>
         <w:r>
           <w:rPr>
@@ -1314,7 +1314,7 @@
           <w:szCs w:val="22"/>
         </w:rPr>
       </w:pPr>
-      <w:hyperlink w:anchor="_Toc151373731" w:history="1">
+      <w:hyperlink w:anchor="_Toc151411454" w:history="1">
         <w:r>
           <w:rPr>
             <w:rStyle w:val="af2"/>
@@ -1353,7 +1353,7 @@
           <w:rPr>
             <w:webHidden/>
           </w:rPr>
-          <w:instrText xml:space="preserve"> PAGEREF _Toc151373731 \h </w:instrText>
+          <w:instrText xml:space="preserve"> PAGEREF _Toc151411454 \h </w:instrText>
         </w:r>
         <w:r>
           <w:rPr>
@@ -1389,7 +1389,7 @@
           <w:szCs w:val="22"/>
         </w:rPr>
       </w:pPr>
-      <w:hyperlink w:anchor="_Toc151373732" w:history="1">
+      <w:hyperlink w:anchor="_Toc151411455" w:history="1">
         <w:r>
           <w:rPr>
             <w:rStyle w:val="af2"/>
@@ -1428,7 +1428,7 @@
           <w:rPr>
             <w:webHidden/>
           </w:rPr>
-          <w:instrText xml:space="preserve"> PAGEREF _Toc151373732 \h </w:instrText>
+          <w:instrText xml:space="preserve"> PAGEREF _Toc151411455 \h </w:instrText>
         </w:r>
         <w:r>
           <w:rPr>
@@ -1468,7 +1468,7 @@
           <w:szCs w:val="22"/>
         </w:rPr>
       </w:pPr>
-      <w:hyperlink w:anchor="_Toc151373733" w:history="1">
+      <w:hyperlink w:anchor="_Toc151411456" w:history="1">
         <w:r>
           <w:rPr>
             <w:rStyle w:val="af2"/>
@@ -1508,7 +1508,7 @@
           <w:rPr>
             <w:webHidden/>
           </w:rPr>
-          <w:instrText xml:space="preserve"> PAGEREF _Toc151373733 \h </w:instrText>
+          <w:instrText xml:space="preserve"> PAGEREF _Toc151411456 \h </w:instrText>
         </w:r>
         <w:r>
           <w:rPr>
@@ -1548,7 +1548,7 @@
           <w:szCs w:val="22"/>
         </w:rPr>
       </w:pPr>
-      <w:hyperlink w:anchor="_Toc151373734" w:history="1">
+      <w:hyperlink w:anchor="_Toc151411457" w:history="1">
         <w:r>
           <w:rPr>
             <w:rStyle w:val="af2"/>
@@ -1588,7 +1588,7 @@
           <w:rPr>
             <w:webHidden/>
           </w:rPr>
-          <w:instrText xml:space="preserve"> PAGEREF _Toc151373734 \h </w:instrText>
+          <w:instrText xml:space="preserve"> PAGEREF _Toc151411457 \h </w:instrText>
         </w:r>
         <w:r>
           <w:rPr>
@@ -1624,7 +1624,7 @@
           <w:szCs w:val="22"/>
         </w:rPr>
       </w:pPr>
-      <w:hyperlink w:anchor="_Toc151373735" w:history="1">
+      <w:hyperlink w:anchor="_Toc151411458" w:history="1">
         <w:r>
           <w:rPr>
             <w:rStyle w:val="af2"/>
@@ -1663,7 +1663,7 @@
           <w:rPr>
             <w:webHidden/>
           </w:rPr>
-          <w:instrText xml:space="preserve"> PAGEREF _Toc151373735 \h </w:instrText>
+          <w:instrText xml:space="preserve"> PAGEREF _Toc151411458 \h </w:instrText>
         </w:r>
         <w:r>
           <w:rPr>
@@ -1703,7 +1703,7 @@
           <w:szCs w:val="22"/>
         </w:rPr>
       </w:pPr>
-      <w:hyperlink w:anchor="_Toc151373736" w:history="1">
+      <w:hyperlink w:anchor="_Toc151411459" w:history="1">
         <w:r>
           <w:rPr>
             <w:rStyle w:val="af2"/>
@@ -1743,7 +1743,7 @@
           <w:rPr>
             <w:webHidden/>
           </w:rPr>
-          <w:instrText xml:space="preserve"> PAGEREF _Toc151373736 \h </w:instrText>
+          <w:instrText xml:space="preserve"> PAGEREF _Toc151411459 \h </w:instrText>
         </w:r>
         <w:r>
           <w:rPr>
@@ -1783,7 +1783,7 @@
           <w:szCs w:val="22"/>
         </w:rPr>
       </w:pPr>
-      <w:hyperlink w:anchor="_Toc151373737" w:history="1">
+      <w:hyperlink w:anchor="_Toc151411460" w:history="1">
         <w:r>
           <w:rPr>
             <w:rStyle w:val="af2"/>
@@ -1823,7 +1823,7 @@
           <w:rPr>
             <w:webHidden/>
           </w:rPr>
-          <w:instrText xml:space="preserve"> PAGEREF _Toc151373737 \h </w:instrText>
+          <w:instrText xml:space="preserve"> PAGEREF _Toc151411460 \h </w:instrText>
         </w:r>
         <w:r>
           <w:rPr>
@@ -1860,7 +1860,7 @@
           <w:szCs w:val="22"/>
         </w:rPr>
       </w:pPr>
-      <w:hyperlink w:anchor="_Toc151373738" w:history="1">
+      <w:hyperlink w:anchor="_Toc151411461" w:history="1">
         <w:r>
           <w:rPr>
             <w:rStyle w:val="af2"/>
@@ -1898,7 +1898,7 @@
           <w:rPr>
             <w:webHidden/>
           </w:rPr>
-          <w:instrText xml:space="preserve"> PAGEREF _Toc151373738 \h </w:instrText>
+          <w:instrText xml:space="preserve"> PAGEREF _Toc151411461 \h </w:instrText>
         </w:r>
         <w:r>
           <w:rPr>
@@ -1934,7 +1934,7 @@
           <w:szCs w:val="22"/>
         </w:rPr>
       </w:pPr>
-      <w:hyperlink w:anchor="_Toc151373739" w:history="1">
+      <w:hyperlink w:anchor="_Toc151411462" w:history="1">
         <w:r>
           <w:rPr>
             <w:rStyle w:val="af2"/>
@@ -1973,7 +1973,7 @@
           <w:rPr>
             <w:webHidden/>
           </w:rPr>
-          <w:instrText xml:space="preserve"> PAGEREF _Toc151373739 \h </w:instrText>
+          <w:instrText xml:space="preserve"> PAGEREF _Toc151411462 \h </w:instrText>
         </w:r>
         <w:r>
           <w:rPr>
@@ -2009,7 +2009,7 @@
           <w:szCs w:val="22"/>
         </w:rPr>
       </w:pPr>
-      <w:hyperlink w:anchor="_Toc151373740" w:history="1">
+      <w:hyperlink w:anchor="_Toc151411463" w:history="1">
         <w:r>
           <w:rPr>
             <w:rStyle w:val="af2"/>
@@ -2048,7 +2048,7 @@
           <w:rPr>
             <w:webHidden/>
           </w:rPr>
-          <w:instrText xml:space="preserve"> PAGEREF _Toc151373740 \h </w:instrText>
+          <w:instrText xml:space="preserve"> PAGEREF _Toc151411463 \h </w:instrText>
         </w:r>
         <w:r>
           <w:rPr>
@@ -2084,7 +2084,7 @@
           <w:szCs w:val="22"/>
         </w:rPr>
       </w:pPr>
-      <w:hyperlink w:anchor="_Toc151373741" w:history="1">
+      <w:hyperlink w:anchor="_Toc151411464" w:history="1">
         <w:r>
           <w:rPr>
             <w:rStyle w:val="af2"/>
@@ -2123,7 +2123,7 @@
           <w:rPr>
             <w:webHidden/>
           </w:rPr>
-          <w:instrText xml:space="preserve"> PAGEREF _Toc151373741 \h </w:instrText>
+          <w:instrText xml:space="preserve"> PAGEREF _Toc151411464 \h </w:instrText>
         </w:r>
         <w:r>
           <w:rPr>
@@ -2160,7 +2160,7 @@
           <w:szCs w:val="22"/>
         </w:rPr>
       </w:pPr>
-      <w:hyperlink w:anchor="_Toc151373742" w:history="1">
+      <w:hyperlink w:anchor="_Toc151411465" w:history="1">
         <w:r>
           <w:rPr>
             <w:rStyle w:val="af2"/>
@@ -2198,7 +2198,7 @@
           <w:rPr>
             <w:webHidden/>
           </w:rPr>
-          <w:instrText xml:space="preserve"> PAGEREF _Toc151373742 \h </w:instrText>
+          <w:instrText xml:space="preserve"> PAGEREF _Toc151411465 \h </w:instrText>
         </w:r>
         <w:r>
           <w:rPr>
@@ -2234,7 +2234,7 @@
           <w:szCs w:val="22"/>
         </w:rPr>
       </w:pPr>
-      <w:hyperlink w:anchor="_Toc151373743" w:history="1">
+      <w:hyperlink w:anchor="_Toc151411466" w:history="1">
         <w:r>
           <w:rPr>
             <w:rStyle w:val="af2"/>
@@ -2273,7 +2273,7 @@
           <w:rPr>
             <w:webHidden/>
           </w:rPr>
-          <w:instrText xml:space="preserve"> PAGEREF _Toc151373743 \h </w:instrText>
+          <w:instrText xml:space="preserve"> PAGEREF _Toc151411466 \h </w:instrText>
         </w:r>
         <w:r>
           <w:rPr>
@@ -2309,7 +2309,7 @@
           <w:szCs w:val="22"/>
         </w:rPr>
       </w:pPr>
-      <w:hyperlink w:anchor="_Toc151373744" w:history="1">
+      <w:hyperlink w:anchor="_Toc151411467" w:history="1">
         <w:r>
           <w:rPr>
             <w:rStyle w:val="af2"/>
@@ -2348,7 +2348,7 @@
           <w:rPr>
             <w:webHidden/>
           </w:rPr>
-          <w:instrText xml:space="preserve"> PAGEREF _Toc151373744 \h </w:instrText>
+          <w:instrText xml:space="preserve"> PAGEREF _Toc151411467 \h </w:instrText>
         </w:r>
         <w:r>
           <w:rPr>
@@ -2390,7 +2390,7 @@
         <w:lastRenderedPageBreak/>
         <w:fldChar w:fldCharType="end"/>
       </w:r>
-      <w:bookmarkStart w:id="4" w:name="_Toc151373722"/>
+      <w:bookmarkStart w:id="4" w:name="_Toc151411445"/>
       <w:r>
         <w:t>Необходимость проекта</w:t>
       </w:r>
@@ -2402,7 +2402,7 @@
         <w:pStyle w:val="2"/>
       </w:pPr>
       <w:bookmarkStart w:id="5" w:name="обоснование-необходимости"/>
-      <w:bookmarkStart w:id="6" w:name="_Toc151373723"/>
+      <w:bookmarkStart w:id="6" w:name="_Toc151411446"/>
       <w:r>
         <w:t>Обоснование необходимости</w:t>
       </w:r>
@@ -2430,7 +2430,7 @@
         <w:pStyle w:val="3"/>
       </w:pPr>
       <w:bookmarkStart w:id="7" w:name="обоснование-реализации-стартапа"/>
-      <w:bookmarkStart w:id="8" w:name="_Toc151373724"/>
+      <w:bookmarkStart w:id="8" w:name="_Toc151411447"/>
       <w:r>
         <w:t>Обоснование реализации стартапа</w:t>
       </w:r>
@@ -2442,7 +2442,7 @@
         <w:pStyle w:val="a1"/>
       </w:pPr>
       <w:r>
-        <w:t>Для тех, кто хочет провести время на свежем воздухе, предлагается оптимальное решение проблемы – посуточная аренда пледов через приложение и вендинговые автоматы, не приобретая пледы, которые будут использоваться однократно. С помощью данного проекта проблема холода во время прогулки может быть решена на время, так как пледы обогревают на несколько часов, позволяя продолжить прогулку.</w:t>
+        <w:t>Для тех, кто хочет провести время на свежем воздухе, предлагается оптимальное решение проблемы – посуточная аренда пледов через приложение и вендинговые автоматы, не приобретая пледы, которые будут использоваться однократно. С помощью данного проекта проблема холода во время прогулки может быть решена на время, так как пледы обогревают на несколько часов, позволяя продолжить прогулку. &gt;</w:t>
       </w:r>
     </w:p>
     <w:p>
@@ -2450,7 +2450,7 @@
         <w:pStyle w:val="2"/>
       </w:pPr>
       <w:bookmarkStart w:id="9" w:name="видение-проекта"/>
-      <w:bookmarkStart w:id="10" w:name="_Toc151373725"/>
+      <w:bookmarkStart w:id="10" w:name="_Toc151411448"/>
       <w:r>
         <w:t>Видение проекта</w:t>
       </w:r>
@@ -2470,7 +2470,7 @@
         <w:pStyle w:val="2"/>
       </w:pPr>
       <w:bookmarkStart w:id="11" w:name="анализ-выгод"/>
-      <w:bookmarkStart w:id="12" w:name="_Toc151373726"/>
+      <w:bookmarkStart w:id="12" w:name="_Toc151411449"/>
       <w:r>
         <w:t>Анализ выгод</w:t>
       </w:r>
@@ -2482,7 +2482,7 @@
         <w:pStyle w:val="3"/>
       </w:pPr>
       <w:bookmarkStart w:id="13" w:name="финансовые-выгоды"/>
-      <w:bookmarkStart w:id="14" w:name="_Toc151373727"/>
+      <w:bookmarkStart w:id="14" w:name="_Toc151411450"/>
       <w:r>
         <w:t>Финансовые выгоды</w:t>
       </w:r>
@@ -2522,7 +2522,7 @@
         <w:pStyle w:val="3"/>
       </w:pPr>
       <w:bookmarkStart w:id="15" w:name="нематериальные-выгоды"/>
-      <w:bookmarkStart w:id="16" w:name="_Toc151373728"/>
+      <w:bookmarkStart w:id="16" w:name="_Toc151411451"/>
       <w:r>
         <w:t>Нематериальные выгоды</w:t>
       </w:r>
@@ -2558,7 +2558,7 @@
         <w:pStyle w:val="12"/>
       </w:pPr>
       <w:bookmarkStart w:id="17" w:name="концепция-решения"/>
-      <w:bookmarkStart w:id="18" w:name="_Toc151373729"/>
+      <w:bookmarkStart w:id="18" w:name="_Toc151411452"/>
       <w:r>
         <w:lastRenderedPageBreak/>
         <w:t>Концепция решения</w:t>
@@ -2571,7 +2571,7 @@
         <w:pStyle w:val="2"/>
       </w:pPr>
       <w:bookmarkStart w:id="19" w:name="цели-и-задачи"/>
-      <w:bookmarkStart w:id="20" w:name="_Toc151373730"/>
+      <w:bookmarkStart w:id="20" w:name="_Toc151411453"/>
       <w:r>
         <w:t>Цели и Задачи</w:t>
       </w:r>
@@ -2690,7 +2690,7 @@
         <w:pStyle w:val="2"/>
       </w:pPr>
       <w:bookmarkStart w:id="21" w:name="предположения-и-ограничения"/>
-      <w:bookmarkStart w:id="22" w:name="_Toc151373731"/>
+      <w:bookmarkStart w:id="22" w:name="_Toc151411454"/>
       <w:r>
         <w:t>Предположения и Ограничения</w:t>
       </w:r>
@@ -2772,7 +2772,7 @@
         <w:pStyle w:val="2"/>
       </w:pPr>
       <w:bookmarkStart w:id="23" w:name="анализ-использования"/>
-      <w:bookmarkStart w:id="24" w:name="_Toc151373732"/>
+      <w:bookmarkStart w:id="24" w:name="_Toc151411455"/>
       <w:r>
         <w:t>Анализ использования</w:t>
       </w:r>
@@ -2784,7 +2784,7 @@
         <w:pStyle w:val="3"/>
       </w:pPr>
       <w:bookmarkStart w:id="25" w:name="пользователи"/>
-      <w:bookmarkStart w:id="26" w:name="_Toc151373733"/>
+      <w:bookmarkStart w:id="26" w:name="_Toc151411456"/>
       <w:r>
         <w:t>Пользователи</w:t>
       </w:r>
@@ -2836,7 +2836,7 @@
         <w:pStyle w:val="3"/>
       </w:pPr>
       <w:bookmarkStart w:id="27" w:name="сценарии-использования"/>
-      <w:bookmarkStart w:id="28" w:name="_Toc151373734"/>
+      <w:bookmarkStart w:id="28" w:name="_Toc151411457"/>
       <w:r>
         <w:lastRenderedPageBreak/>
         <w:t>Сценарии использования</w:t>
@@ -3331,7 +3331,7 @@
         <w:pStyle w:val="2"/>
       </w:pPr>
       <w:bookmarkStart w:id="30" w:name="sec:requirements"/>
-      <w:bookmarkStart w:id="31" w:name="_Toc151373735"/>
+      <w:bookmarkStart w:id="31" w:name="_Toc151411458"/>
       <w:r>
         <w:t>Требования</w:t>
       </w:r>
@@ -3343,7 +3343,7 @@
         <w:pStyle w:val="3"/>
       </w:pPr>
       <w:bookmarkStart w:id="32" w:name="требования-пользователей"/>
-      <w:bookmarkStart w:id="33" w:name="_Toc151373736"/>
+      <w:bookmarkStart w:id="33" w:name="_Toc151411459"/>
       <w:r>
         <w:t>Требования пользователей</w:t>
       </w:r>
@@ -3686,7 +3686,7 @@
         <w:pStyle w:val="3"/>
       </w:pPr>
       <w:bookmarkStart w:id="37" w:name="системные-требования"/>
-      <w:bookmarkStart w:id="38" w:name="_Toc151373737"/>
+      <w:bookmarkStart w:id="38" w:name="_Toc151411460"/>
       <w:r>
         <w:t>Системные требования</w:t>
       </w:r>
@@ -3815,7 +3815,7 @@
         <w:pStyle w:val="12"/>
       </w:pPr>
       <w:bookmarkStart w:id="39" w:name="рамки"/>
-      <w:bookmarkStart w:id="40" w:name="_Toc151373738"/>
+      <w:bookmarkStart w:id="40" w:name="_Toc151411461"/>
       <w:r>
         <w:lastRenderedPageBreak/>
         <w:t>Рамки</w:t>
@@ -3869,7 +3869,7 @@
         <w:pStyle w:val="2"/>
       </w:pPr>
       <w:bookmarkStart w:id="41" w:name="функциональность-решения"/>
-      <w:bookmarkStart w:id="42" w:name="_Toc151373739"/>
+      <w:bookmarkStart w:id="42" w:name="_Toc151411462"/>
       <w:r>
         <w:t>Функциональность решения</w:t>
       </w:r>
@@ -4022,7 +4022,7 @@
         <w:pStyle w:val="2"/>
       </w:pPr>
       <w:bookmarkStart w:id="43" w:name="за-рамками-решения"/>
-      <w:bookmarkStart w:id="44" w:name="_Toc151373740"/>
+      <w:bookmarkStart w:id="44" w:name="_Toc151411463"/>
       <w:r>
         <w:t>За рамками решения</w:t>
       </w:r>
@@ -4108,7 +4108,7 @@
         <w:pStyle w:val="2"/>
       </w:pPr>
       <w:bookmarkStart w:id="45" w:name="критерии-одобрения-решения"/>
-      <w:bookmarkStart w:id="46" w:name="_Toc151373741"/>
+      <w:bookmarkStart w:id="46" w:name="_Toc151411464"/>
       <w:r>
         <w:t>Критерии одобрения решения</w:t>
       </w:r>
@@ -4225,7 +4225,7 @@
         <w:pStyle w:val="12"/>
       </w:pPr>
       <w:bookmarkStart w:id="47" w:name="стратегии-дизайна-решения"/>
-      <w:bookmarkStart w:id="48" w:name="_Toc151373742"/>
+      <w:bookmarkStart w:id="48" w:name="_Toc151411465"/>
       <w:r>
         <w:lastRenderedPageBreak/>
         <w:t>Стратегии дизайна решения</w:t>
@@ -4238,7 +4238,7 @@
         <w:pStyle w:val="2"/>
       </w:pPr>
       <w:bookmarkStart w:id="49" w:name="стратегия-архитектурного-дизайна"/>
-      <w:bookmarkStart w:id="50" w:name="_Toc151373743"/>
+      <w:bookmarkStart w:id="50" w:name="_Toc151411466"/>
       <w:r>
         <w:t>Стратегия архитектурного дизайна</w:t>
       </w:r>
@@ -4417,7 +4417,7 @@
         <w:pStyle w:val="2"/>
       </w:pPr>
       <w:bookmarkStart w:id="51" w:name="стратегия-технологического-дизайна"/>
-      <w:bookmarkStart w:id="52" w:name="_Toc151373744"/>
+      <w:bookmarkStart w:id="52" w:name="_Toc151411467"/>
       <w:r>
         <w:lastRenderedPageBreak/>
         <w:t>Стратегия технологического дизайна</w:t>
@@ -4600,63 +4600,222 @@
     </w:p>
     <w:p>
       <w:pPr>
+        <w:numPr>
+          <w:ilvl w:val="0"/>
+          <w:numId w:val="33"/>
+        </w:numPr>
+      </w:pPr>
+      <w:r>
+        <w:lastRenderedPageBreak/>
+        <w:t>Для реализации клиентской части будет использован язык TypeScript благодаря его статической типизации, что позволит избежать многих ошибок компиляции и позволит более четко определять структуры данных.</w:t>
+      </w:r>
+    </w:p>
+    <w:p>
+      <w:pPr>
+        <w:numPr>
+          <w:ilvl w:val="0"/>
+          <w:numId w:val="33"/>
+        </w:numPr>
+      </w:pPr>
+      <w:r>
+        <w:t>В качестве целевого фреймворка будет использован React актуальной версии. Популярность данного фреймворка обеспечивает релевантность получаемого опыта, а также широкую поддержку сообщества так, что даже самые узконаправленные проблемы или сложности уже испытывали более опытные коллеги и можно будет быстро найти решение.</w:t>
+      </w:r>
+    </w:p>
+    <w:p>
+      <w:pPr>
+        <w:numPr>
+          <w:ilvl w:val="0"/>
+          <w:numId w:val="33"/>
+        </w:numPr>
+      </w:pPr>
+      <w:r>
+        <w:t>В качестве сборщика пакетов используется webpack, так как разработчики имеют наибольший опыт работы именно с ним, а также:</w:t>
+      </w:r>
+    </w:p>
+    <w:p>
+      <w:pPr>
+        <w:numPr>
+          <w:ilvl w:val="1"/>
+          <w:numId w:val="33"/>
+        </w:numPr>
+      </w:pPr>
+      <w:r>
+        <w:t>Webpack может обрабатывать любые файлы интерфейса, такие как файлы .html , .css, .js, .scss , изображения и другие ресурсы.</w:t>
+      </w:r>
+    </w:p>
+    <w:p>
+      <w:pPr>
+        <w:numPr>
+          <w:ilvl w:val="1"/>
+          <w:numId w:val="33"/>
+        </w:numPr>
+      </w:pPr>
+      <w:r>
+        <w:t>Объединяет все зависимости, а не только модули Node.js и загружает их как статические ресурсы в браузер пользователя.</w:t>
+      </w:r>
+    </w:p>
+    <w:p>
+      <w:pPr>
+        <w:numPr>
+          <w:ilvl w:val="1"/>
+          <w:numId w:val="33"/>
+        </w:numPr>
+      </w:pPr>
+      <w:r>
+        <w:t>Конфигурируемость – webpack имеет несколько вариантов конфигурации.</w:t>
+      </w:r>
+    </w:p>
+    <w:p>
+      <w:pPr>
+        <w:numPr>
+          <w:ilvl w:val="1"/>
+          <w:numId w:val="33"/>
+        </w:numPr>
+      </w:pPr>
+      <w:r>
+        <w:t>Разделение кода на более мелкие части, которые могут загружаться асинхронно.</w:t>
+      </w:r>
+    </w:p>
+    <w:p>
+      <w:pPr>
+        <w:numPr>
+          <w:ilvl w:val="1"/>
+          <w:numId w:val="33"/>
+        </w:numPr>
+      </w:pPr>
+      <w:r>
+        <w:t>Огромная экосистема с богатым интерфейсом плагинов.</w:t>
+      </w:r>
+    </w:p>
+    <w:p>
+      <w:pPr>
+        <w:numPr>
+          <w:ilvl w:val="0"/>
+          <w:numId w:val="33"/>
+        </w:numPr>
+      </w:pPr>
+      <w:r>
+        <w:t>Бэкенд для системы будет написан на TypeScript для соблюдения единообразия частей приложения.</w:t>
+      </w:r>
+    </w:p>
+    <w:p>
+      <w:pPr>
+        <w:numPr>
+          <w:ilvl w:val="0"/>
+          <w:numId w:val="33"/>
+        </w:numPr>
+      </w:pPr>
+      <w:r>
+        <w:t>В качестве целевого фреймворка будет использован Nest.js, так как это один из популярнейших фреймворков, то он имеет крупное сообщество и актуальную всестороннюю документацию. Также Nest.js имеет ряд преимуществ:</w:t>
+      </w:r>
+    </w:p>
+    <w:p>
+      <w:pPr>
+        <w:numPr>
+          <w:ilvl w:val="1"/>
+          <w:numId w:val="33"/>
+        </w:numPr>
+      </w:pPr>
+      <w:r>
+        <w:t>Легко расширяется – может использоваться с другими библиотеками.</w:t>
+      </w:r>
+    </w:p>
+    <w:p>
+      <w:pPr>
+        <w:numPr>
+          <w:ilvl w:val="1"/>
+          <w:numId w:val="33"/>
+        </w:numPr>
+      </w:pPr>
+      <w:r>
+        <w:t>Предоставляет API фреймворков, которые помогают разработчику использовать различные сторонние модули, доступные для любой платформы.</w:t>
+      </w:r>
+    </w:p>
+    <w:p>
+      <w:pPr>
+        <w:numPr>
+          <w:ilvl w:val="1"/>
+          <w:numId w:val="33"/>
+        </w:numPr>
+      </w:pPr>
+      <w:r>
+        <w:lastRenderedPageBreak/>
+        <w:t>Позволяет разработчикам использовать чистый TS.</w:t>
+      </w:r>
+    </w:p>
+    <w:p>
+      <w:pPr>
+        <w:numPr>
+          <w:ilvl w:val="0"/>
+          <w:numId w:val="33"/>
+        </w:numPr>
+      </w:pPr>
+      <w:r>
+        <w:t>Для реализации “База данных технического сервиса” будет использовано СУБД PostgreSQL, так как данная СУБД распространяется бесплатно по свободной лицензии, а также у разработчиком есть опыт работы с ней.</w:t>
+      </w:r>
+    </w:p>
+    <w:p>
+      <w:pPr>
         <w:pStyle w:val="a1"/>
       </w:pPr>
       <w:r>
+        <w:t>Для разработки модуля “Сервис управления автоматами” было принято решение использовать стек технологий, представленный ниже:</w:t>
+      </w:r>
+    </w:p>
+    <w:p>
+      <w:pPr>
+        <w:numPr>
+          <w:ilvl w:val="0"/>
+          <w:numId w:val="33"/>
+        </w:numPr>
+      </w:pPr>
+      <w:r>
+        <w:t>“Управление автоматами” представляет собой Restful API, взаимодействующий с ядром системы и ПО непосредственно установленном на вендинговым аппарате. Разработка модуля будет с использованием библиотек ASP.NET Core, Entity Framework Core для языка C#, так как с этими технологиями знакомы все разработчики, при этом оно обеспечивает достаточную производительность. Использование данного стека позволяет автоматически генерировать документацию в соответствии с OpenAPI.</w:t>
+      </w:r>
+    </w:p>
+    <w:p>
+      <w:pPr>
+        <w:numPr>
+          <w:ilvl w:val="0"/>
+          <w:numId w:val="33"/>
+        </w:numPr>
+      </w:pPr>
+      <w:r>
+        <w:t>Для реализации “Базы данных автоматов” будет использовано СУБД PostgreSQL, так как данная СУБД распространяется бесплатно по свободной лицензии, а также у разработчиков есть опыт работы с ней.</w:t>
+      </w:r>
+    </w:p>
+    <w:p>
+      <w:pPr>
+        <w:numPr>
+          <w:ilvl w:val="0"/>
+          <w:numId w:val="33"/>
+        </w:numPr>
+      </w:pPr>
+      <w:r>
+        <w:t>“Управление автоматом” представляет собой Restful API, взаимодействующий с модулем “Управление автоматами”, открывающий и закрывающий автомат. Реализован будет с использованием библиотеки FastAPI для языка Python, так как данный язык отличается наибольшей мультиплатформенностью из фреймворков известных разработчикам.</w:t>
+      </w:r>
+    </w:p>
+    <w:p>
+      <w:pPr>
+        <w:pStyle w:val="a1"/>
+      </w:pPr>
+      <w:r>
+        <w:t>Для разработки модуля “Банковский сервис” было принято решение использовать стек технологий, представленный ниже:</w:t>
+      </w:r>
+    </w:p>
+    <w:p>
+      <w:pPr>
+        <w:numPr>
+          <w:ilvl w:val="0"/>
+          <w:numId w:val="33"/>
+        </w:numPr>
+      </w:pPr>
+      <w:r>
+        <w:t xml:space="preserve">Основная часть модуля (“Банковская система”) будет представлена в виде Restful API, взаимодействующим с ядром системы и “API банка”, и разработана с использованием библиотек ASP.NET Core, Entity Framework Core для языка C#, так как с этими технологиями знакомы все разработчики, при этом оно обеспечивает достаточную производительность. Использование данного </w:t>
+      </w:r>
+      <w:r>
         <w:lastRenderedPageBreak/>
-        <w:t>Для разработки модуля “Сервис управления автоматами” было принято решение использовать стек технологий, представленный ниже:</w:t>
-      </w:r>
-    </w:p>
-    <w:p>
-      <w:pPr>
-        <w:numPr>
-          <w:ilvl w:val="0"/>
-          <w:numId w:val="33"/>
-        </w:numPr>
-      </w:pPr>
-      <w:r>
-        <w:t>“Управление автоматами” представляет собой Restful API, взаимодействующий с ядром системы и ПО непосредственно установленном на вендинговым аппарате. Разработка модуля будет с использованием библиотек ASP.NET Core, Entity Framework Core для языка C#, так как с этими технологиями знакомы все разработчики, при этом оно обеспечивает достаточную производительность. Использование данного стека позволяет автоматически генерировать документацию в соответствии с OpenAPI.</w:t>
-      </w:r>
-    </w:p>
-    <w:p>
-      <w:pPr>
-        <w:numPr>
-          <w:ilvl w:val="0"/>
-          <w:numId w:val="33"/>
-        </w:numPr>
-      </w:pPr>
-      <w:r>
-        <w:t>Для реализации “Базы данных автоматов” будет использовано СУБД PostgreSQL, так как данная СУБД распространяется бесплатно по свободной лицензии, а также у разработчиков есть опыт работы с ней.</w:t>
-      </w:r>
-    </w:p>
-    <w:p>
-      <w:pPr>
-        <w:numPr>
-          <w:ilvl w:val="0"/>
-          <w:numId w:val="33"/>
-        </w:numPr>
-      </w:pPr>
-      <w:r>
-        <w:t>“Управление автоматом” представляет собой Restful API, взаимодействующий с модулем “Управление автоматами”, открывающий и закрывающий автомат. Реализован будет с использованием библиотеки FastAPI для языка Python, так как данный язык отличается наибольшей мультиплатформенностью из фреймворков известных разработчикам.</w:t>
-      </w:r>
-    </w:p>
-    <w:p>
-      <w:pPr>
-        <w:pStyle w:val="a1"/>
-      </w:pPr>
-      <w:r>
-        <w:t>Для разработки модуля “Банковский сервис” было принято решение использовать стек технологий, представленный ниже:</w:t>
-      </w:r>
-    </w:p>
-    <w:p>
-      <w:pPr>
-        <w:numPr>
-          <w:ilvl w:val="0"/>
-          <w:numId w:val="33"/>
-        </w:numPr>
-      </w:pPr>
-      <w:r>
-        <w:t>Основная часть модуля (“Банковская система”) будет представлена в виде Restful API, взаимодействующим с ядром системы и “API банка”, и разработана с использованием библиотек ASP.NET Core, Entity Framework Core для языка C#, так как с этими технологиями знакомы все разработчики, при этом оно обеспечивает достаточную производительность. Использование данного стека позволяет автоматически генерировать документацию в соответствии с OpenAPI.</w:t>
+        <w:t>стека позволяет автоматически генерировать документацию в соответствии с OpenAPI.</w:t>
       </w:r>
     </w:p>
     <w:p>
@@ -4682,7 +4841,6 @@
         </w:rPr>
       </w:pPr>
       <w:r>
-        <w:lastRenderedPageBreak/>
         <w:t>Реализация “API банка” представляет собой внешний сервис, общение с которым производится посредством Restful API.</w:t>
       </w:r>
       <w:r>
@@ -4755,7 +4913,7 @@
           <w:rPr>
             <w:noProof/>
           </w:rPr>
-          <w:t>23</w:t>
+          <w:t>24</w:t>
         </w:r>
         <w:r>
           <w:rPr>
@@ -4795,7 +4953,7 @@
   <w:abstractNum w:abstractNumId="0" w15:restartNumberingAfterBreak="0">
     <w:nsid w:val="882A8DAD"/>
     <w:multiLevelType w:val="multilevel"/>
-    <w:tmpl w:val="D21039BE"/>
+    <w:tmpl w:val="867CDAEC"/>
     <w:lvl w:ilvl="0">
       <w:start w:val="1"/>
       <w:numFmt w:val="bullet"/>
@@ -5026,7 +5184,7 @@
   <w:abstractNum w:abstractNumId="2" w15:restartNumberingAfterBreak="0">
     <w:nsid w:val="A4961D5E"/>
     <w:multiLevelType w:val="multilevel"/>
-    <w:tmpl w:val="C62410F4"/>
+    <w:tmpl w:val="5E9054FA"/>
     <w:lvl w:ilvl="0">
       <w:start w:val="1"/>
       <w:numFmt w:val="bullet"/>
@@ -5141,7 +5299,7 @@
   <w:abstractNum w:abstractNumId="3" w15:restartNumberingAfterBreak="0">
     <w:nsid w:val="EA454B4C"/>
     <w:multiLevelType w:val="multilevel"/>
-    <w:tmpl w:val="942CFD40"/>
+    <w:tmpl w:val="7D5CA7C0"/>
     <w:lvl w:ilvl="0">
       <w:start w:val="1"/>
       <w:numFmt w:val="bullet"/>
@@ -5268,7 +5426,7 @@
   <w:abstractNum w:abstractNumId="4" w15:restartNumberingAfterBreak="0">
     <w:nsid w:val="FFFFFF7C"/>
     <w:multiLevelType w:val="singleLevel"/>
-    <w:tmpl w:val="46FA3BA6"/>
+    <w:tmpl w:val="3260D65C"/>
     <w:lvl w:ilvl="0">
       <w:start w:val="1"/>
       <w:numFmt w:val="decimal"/>
@@ -5290,7 +5448,7 @@
   <w:abstractNum w:abstractNumId="5" w15:restartNumberingAfterBreak="0">
     <w:nsid w:val="FFFFFF7D"/>
     <w:multiLevelType w:val="singleLevel"/>
-    <w:tmpl w:val="004A7566"/>
+    <w:tmpl w:val="661A811A"/>
     <w:lvl w:ilvl="0">
       <w:start w:val="1"/>
       <w:numFmt w:val="decimal"/>
@@ -5312,7 +5470,7 @@
   <w:abstractNum w:abstractNumId="6" w15:restartNumberingAfterBreak="0">
     <w:nsid w:val="FFFFFF7E"/>
     <w:multiLevelType w:val="singleLevel"/>
-    <w:tmpl w:val="B300B554"/>
+    <w:tmpl w:val="1374CFA6"/>
     <w:lvl w:ilvl="0">
       <w:start w:val="1"/>
       <w:numFmt w:val="decimal"/>
@@ -5334,7 +5492,7 @@
   <w:abstractNum w:abstractNumId="7" w15:restartNumberingAfterBreak="0">
     <w:nsid w:val="FFFFFF80"/>
     <w:multiLevelType w:val="singleLevel"/>
-    <w:tmpl w:val="12244FC4"/>
+    <w:tmpl w:val="2196E822"/>
     <w:lvl w:ilvl="0">
       <w:start w:val="1"/>
       <w:numFmt w:val="bullet"/>
@@ -5356,7 +5514,7 @@
   <w:abstractNum w:abstractNumId="8" w15:restartNumberingAfterBreak="0">
     <w:nsid w:val="FFFFFF81"/>
     <w:multiLevelType w:val="singleLevel"/>
-    <w:tmpl w:val="A6E051D6"/>
+    <w:tmpl w:val="48E2536E"/>
     <w:lvl w:ilvl="0">
       <w:start w:val="1"/>
       <w:numFmt w:val="bullet"/>
@@ -5378,7 +5536,7 @@
   <w:abstractNum w:abstractNumId="9" w15:restartNumberingAfterBreak="0">
     <w:nsid w:val="FFFFFF82"/>
     <w:multiLevelType w:val="singleLevel"/>
-    <w:tmpl w:val="3AA097FC"/>
+    <w:tmpl w:val="BAE8106E"/>
     <w:lvl w:ilvl="0">
       <w:start w:val="1"/>
       <w:numFmt w:val="bullet"/>
@@ -5400,7 +5558,7 @@
   <w:abstractNum w:abstractNumId="10" w15:restartNumberingAfterBreak="0">
     <w:nsid w:val="FFFFFF83"/>
     <w:multiLevelType w:val="singleLevel"/>
-    <w:tmpl w:val="B93E1A06"/>
+    <w:tmpl w:val="14987578"/>
     <w:lvl w:ilvl="0">
       <w:start w:val="1"/>
       <w:numFmt w:val="bullet"/>
@@ -5422,7 +5580,7 @@
   <w:abstractNum w:abstractNumId="11" w15:restartNumberingAfterBreak="0">
     <w:nsid w:val="FFFFFF88"/>
     <w:multiLevelType w:val="singleLevel"/>
-    <w:tmpl w:val="223CC0FE"/>
+    <w:tmpl w:val="F6F02014"/>
     <w:lvl w:ilvl="0">
       <w:start w:val="1"/>
       <w:numFmt w:val="decimal"/>
@@ -5444,7 +5602,7 @@
   <w:abstractNum w:abstractNumId="12" w15:restartNumberingAfterBreak="0">
     <w:nsid w:val="FFFFFF89"/>
     <w:multiLevelType w:val="singleLevel"/>
-    <w:tmpl w:val="D28CE508"/>
+    <w:tmpl w:val="58C26796"/>
     <w:lvl w:ilvl="0">
       <w:start w:val="1"/>
       <w:numFmt w:val="bullet"/>
@@ -5466,7 +5624,7 @@
   <w:abstractNum w:abstractNumId="13" w15:restartNumberingAfterBreak="0">
     <w:nsid w:val="00000006"/>
     <w:multiLevelType w:val="singleLevel"/>
-    <w:tmpl w:val="4CF008CC"/>
+    <w:tmpl w:val="6AB87828"/>
     <w:name w:val="WW8Num6"/>
     <w:lvl w:ilvl="0">
       <w:start w:val="1"/>
@@ -5489,7 +5647,7 @@
   <w:abstractNum w:abstractNumId="14" w15:restartNumberingAfterBreak="0">
     <w:nsid w:val="00000019"/>
     <w:multiLevelType w:val="multilevel"/>
-    <w:tmpl w:val="244038DC"/>
+    <w:tmpl w:val="5E1A7906"/>
     <w:name w:val="WW8Num25"/>
     <w:lvl w:ilvl="0">
       <w:start w:val="1"/>
@@ -5651,7 +5809,7 @@
   <w:abstractNum w:abstractNumId="15" w15:restartNumberingAfterBreak="0">
     <w:nsid w:val="0000001C"/>
     <w:multiLevelType w:val="multilevel"/>
-    <w:tmpl w:val="6F580AEA"/>
+    <w:tmpl w:val="2A9C29EE"/>
     <w:name w:val="WW8Num28"/>
     <w:lvl w:ilvl="0">
       <w:start w:val="1"/>
@@ -5813,7 +5971,7 @@
   <w:abstractNum w:abstractNumId="16" w15:restartNumberingAfterBreak="0">
     <w:nsid w:val="022E5BB5"/>
     <w:multiLevelType w:val="multilevel"/>
-    <w:tmpl w:val="3042B388"/>
+    <w:tmpl w:val="1980AA7E"/>
     <w:styleLink w:val="1"/>
     <w:lvl w:ilvl="0">
       <w:start w:val="1"/>
@@ -5940,7 +6098,7 @@
   <w:abstractNum w:abstractNumId="17" w15:restartNumberingAfterBreak="0">
     <w:nsid w:val="02EB2671"/>
     <w:multiLevelType w:val="multilevel"/>
-    <w:tmpl w:val="BCD83F1E"/>
+    <w:tmpl w:val="EE12DA72"/>
     <w:styleLink w:val="a"/>
     <w:lvl w:ilvl="0">
       <w:start w:val="1"/>
@@ -6083,7 +6241,7 @@
   <w:abstractNum w:abstractNumId="18" w15:restartNumberingAfterBreak="0">
     <w:nsid w:val="126D18AB"/>
     <w:multiLevelType w:val="multilevel"/>
-    <w:tmpl w:val="851C1160"/>
+    <w:tmpl w:val="D324A354"/>
     <w:name w:val="маркер"/>
     <w:lvl w:ilvl="0">
       <w:start w:val="1"/>
@@ -6226,7 +6384,7 @@
   <w:abstractNum w:abstractNumId="19" w15:restartNumberingAfterBreak="0">
     <w:nsid w:val="16DC3DF2"/>
     <w:multiLevelType w:val="multilevel"/>
-    <w:tmpl w:val="80DE318E"/>
+    <w:tmpl w:val="8BB8848C"/>
     <w:styleLink w:val="10"/>
     <w:lvl w:ilvl="0">
       <w:start w:val="1"/>
@@ -6335,7 +6493,7 @@
   <w:abstractNum w:abstractNumId="20" w15:restartNumberingAfterBreak="0">
     <w:nsid w:val="1FB76F32"/>
     <w:multiLevelType w:val="multilevel"/>
-    <w:tmpl w:val="22C67ECE"/>
+    <w:tmpl w:val="514648EC"/>
     <w:lvl w:ilvl="0">
       <w:start w:val="1"/>
       <w:numFmt w:val="decimal"/>
@@ -6444,7 +6602,7 @@
   <w:abstractNum w:abstractNumId="21" w15:restartNumberingAfterBreak="0">
     <w:nsid w:val="2C1AE401"/>
     <w:multiLevelType w:val="multilevel"/>
-    <w:tmpl w:val="CE80B59C"/>
+    <w:tmpl w:val="2D543BFE"/>
     <w:lvl w:ilvl="0">
       <w:start w:val="1"/>
       <w:numFmt w:val="bullet"/>
@@ -6571,7 +6729,7 @@
   <w:abstractNum w:abstractNumId="22" w15:restartNumberingAfterBreak="0">
     <w:nsid w:val="39F555CB"/>
     <w:multiLevelType w:val="multilevel"/>
-    <w:tmpl w:val="AA425134"/>
+    <w:tmpl w:val="70EEC440"/>
     <w:lvl w:ilvl="0">
       <w:start w:val="1"/>
       <w:numFmt w:val="decimal"/>
@@ -6687,7 +6845,7 @@
   <w:abstractNum w:abstractNumId="23" w15:restartNumberingAfterBreak="0">
     <w:nsid w:val="6AAC1AC1"/>
     <w:multiLevelType w:val="multilevel"/>
-    <w:tmpl w:val="73248898"/>
+    <w:tmpl w:val="F446A85A"/>
     <w:lvl w:ilvl="0">
       <w:start w:val="1"/>
       <w:numFmt w:val="decimal"/>
@@ -6795,7 +6953,7 @@
   <w:abstractNum w:abstractNumId="24" w15:restartNumberingAfterBreak="0">
     <w:nsid w:val="6C2F0ABB"/>
     <w:multiLevelType w:val="multilevel"/>
-    <w:tmpl w:val="B6903C76"/>
+    <w:tmpl w:val="45D2F72A"/>
     <w:styleLink w:val="11"/>
     <w:lvl w:ilvl="0">
       <w:start w:val="1"/>
@@ -9719,11 +9877,11 @@
   </w:style>
   <w:style w:type="character" w:customStyle="1" w:styleId="ContributorsTable">
     <w:name w:val="ContributorsTable"/>
-    <w:rsid w:val="000D2DD6"/>
+    <w:rsid w:val="00A70DEE"/>
   </w:style>
   <w:style w:type="character" w:customStyle="1" w:styleId="UnnumberedHeadingOneNoTOC">
     <w:name w:val="UnnumberedHeadingOneNoTOC"/>
-    <w:rsid w:val="000D2DD6"/>
+    <w:rsid w:val="00A70DEE"/>
   </w:style>
 </w:styles>
 </file>
@@ -10018,7 +10176,7 @@
 </file>
 
 <file path=customXml/itemProps1.xml><?xml version="1.0" encoding="utf-8"?>
-<ds:datastoreItem xmlns:ds="http://schemas.openxmlformats.org/officeDocument/2006/customXml" ds:itemID="{70846FD2-2769-490F-889A-4FCA0D7F44CC}">
+<ds:datastoreItem xmlns:ds="http://schemas.openxmlformats.org/officeDocument/2006/customXml" ds:itemID="{AFA75E02-1215-422F-970B-36D99087C091}">
   <ds:schemaRefs>
     <ds:schemaRef ds:uri="http://schemas.openxmlformats.org/officeDocument/2006/bibliography"/>
   </ds:schemaRefs>

</xml_diff>